<commit_message>
update project, login implementado
</commit_message>
<xml_diff>
--- a/Plantilla Memoria Escrita 1s2122.docx
+++ b/Plantilla Memoria Escrita 1s2122.docx
@@ -55,11 +55,25 @@
       <w:r>
         <w:t xml:space="preserve">Fecha de entrega: </w:t>
       </w:r>
+      <w:proofErr w:type="spellStart"/>
       <w:r>
         <w:rPr>
           <w:color w:val="7B7B7B"/>
         </w:rPr>
-        <w:t>dd/mm/aaaa</w:t>
+        <w:t>dd</w:t>
+      </w:r>
+      <w:proofErr w:type="spellEnd"/>
+      <w:r>
+        <w:rPr>
+          <w:color w:val="7B7B7B"/>
+        </w:rPr>
+        <w:t>/mm/</w:t>
+      </w:r>
+      <w:r>
+        <w:rPr>
+          <w:color w:val="7B7B7B"/>
+        </w:rPr>
+        <w:t>2023</w:t>
       </w:r>
     </w:p>
     <w:p>
@@ -187,13 +201,6 @@
     </w:p>
     <w:sdt>
       <w:sdtPr>
-        <w:id w:val="1576703428"/>
-        <w:docPartObj>
-          <w:docPartGallery w:val="Table of Contents"/>
-          <w:docPartUnique/>
-        </w:docPartObj>
-      </w:sdtPr>
-      <w:sdtEndPr>
         <w:rPr>
           <w:rFonts w:ascii="Arial" w:hAnsi="Arial" w:cs="Lato"/>
           <w:b w:val="0"/>
@@ -201,7 +208,13 @@
           <w:caps w:val="0"/>
           <w:szCs w:val="22"/>
         </w:rPr>
-      </w:sdtEndPr>
+        <w:id w:val="1576703428"/>
+        <w:docPartObj>
+          <w:docPartGallery w:val="Table of Contents"/>
+          <w:docPartUnique/>
+        </w:docPartObj>
+      </w:sdtPr>
+      <w:sdtEndPr/>
       <w:sdtContent>
         <w:p>
           <w:pPr>
@@ -2621,7 +2634,15 @@
         <w:t>múltiple</w:t>
       </w:r>
       <w:r>
-        <w:t xml:space="preserve"> cantidad de consolas que van saliendo y al gran catalogo de juegos que van naciendo a lo largo de cada año, y al poco tiempo que disponemos la mayoría de gente, se nos suelen acumular gran cantidad de estos</w:t>
+        <w:t xml:space="preserve"> cantidad de consolas que van saliendo y al gran </w:t>
+      </w:r>
+      <w:proofErr w:type="spellStart"/>
+      <w:r>
+        <w:t>catalogo</w:t>
+      </w:r>
+      <w:proofErr w:type="spellEnd"/>
+      <w:r>
+        <w:t xml:space="preserve"> de juegos que van naciendo a lo largo de cada año, y al poco tiempo que disponemos la mayoría de gente, se nos suelen acumular gran cantidad de estos</w:t>
       </w:r>
       <w:r>
         <w:t>, sin conocer incluso los que tenemos</w:t>
@@ -2692,11 +2713,13 @@
         </w:numPr>
       </w:pPr>
       <w:bookmarkStart w:id="4" w:name="_Toc119010802"/>
+      <w:proofErr w:type="spellStart"/>
       <w:r>
         <w:lastRenderedPageBreak/>
         <w:t>Abstract</w:t>
       </w:r>
       <w:bookmarkEnd w:id="4"/>
+      <w:proofErr w:type="spellEnd"/>
     </w:p>
     <w:p>
       <w:pPr>
@@ -2836,6 +2859,7 @@
           <w:id w:val="-1076591213"/>
           <w:citation/>
         </w:sdtPr>
+        <w:sdtEndPr/>
         <w:sdtContent>
           <w:r>
             <w:fldChar w:fldCharType="begin"/>
@@ -2988,7 +3012,21 @@
         <w:rPr>
           <w:shd w:val="clear" w:color="auto" w:fill="FFFFFF"/>
         </w:rPr>
-        <w:t xml:space="preserve"> es un sistema de control de versiones de codigo abierto creado por Linux Torvalds, pensado en la eficiencia y compatibilidad del mantenimiento de aplicaciones creando diferentes versiones cuando estas tienen un gran número de documentos de código.</w:t>
+        <w:t xml:space="preserve"> es un sistema de control de versiones de </w:t>
+      </w:r>
+      <w:proofErr w:type="spellStart"/>
+      <w:r>
+        <w:rPr>
+          <w:shd w:val="clear" w:color="auto" w:fill="FFFFFF"/>
+        </w:rPr>
+        <w:t>codigo</w:t>
+      </w:r>
+      <w:proofErr w:type="spellEnd"/>
+      <w:r>
+        <w:rPr>
+          <w:shd w:val="clear" w:color="auto" w:fill="FFFFFF"/>
+        </w:rPr>
+        <w:t xml:space="preserve"> abierto creado por Linux Torvalds, pensado en la eficiencia y compatibilidad del mantenimiento de aplicaciones creando diferentes versiones cuando estas tienen un gran número de documentos de código.</w:t>
       </w:r>
       <w:sdt>
         <w:sdtPr>
@@ -3204,7 +3242,15 @@
         <w:t xml:space="preserve"> del escritorio, como </w:t>
       </w:r>
       <w:r>
-        <w:t>añadir, editar o eliminar elementos de git, sin tener que recordar largos comandos</w:t>
+        <w:t xml:space="preserve">añadir, editar o eliminar elementos de </w:t>
+      </w:r>
+      <w:proofErr w:type="spellStart"/>
+      <w:r>
+        <w:t>git</w:t>
+      </w:r>
+      <w:proofErr w:type="spellEnd"/>
+      <w:r>
+        <w:t>, sin tener que recordar largos comandos</w:t>
       </w:r>
       <w:r>
         <w:t>.</w:t>
@@ -3263,7 +3309,21 @@
         <w:rPr>
           <w:shd w:val="clear" w:color="auto" w:fill="FFFFFF"/>
         </w:rPr>
-        <w:t>Android es un sistema operativo que utilizan algunos dispositivos que pueden ser desde teléfonos, relojes inteligentes, tablets, coches… para poder funcionar, está basado en el núcleo Linux y otros software de código abierto.</w:t>
+        <w:t xml:space="preserve">Android es un sistema operativo que utilizan algunos dispositivos que pueden ser desde teléfonos, relojes inteligentes, tablets, coches… para poder funcionar, está basado en el núcleo Linux y </w:t>
+      </w:r>
+      <w:proofErr w:type="gramStart"/>
+      <w:r>
+        <w:rPr>
+          <w:shd w:val="clear" w:color="auto" w:fill="FFFFFF"/>
+        </w:rPr>
+        <w:t>otros software</w:t>
+      </w:r>
+      <w:proofErr w:type="gramEnd"/>
+      <w:r>
+        <w:rPr>
+          <w:shd w:val="clear" w:color="auto" w:fill="FFFFFF"/>
+        </w:rPr>
+        <w:t xml:space="preserve"> de código abierto.</w:t>
       </w:r>
       <w:sdt>
         <w:sdtPr>
@@ -3384,7 +3444,23 @@
     </w:p>
     <w:p>
       <w:r>
-        <w:t>AVD es el dispositivo virtual de Android que viene incorporado en Android Studio con el fin de emular un teléfono, tablet, dispositivo Wear OS</w:t>
+        <w:t xml:space="preserve">AVD es el dispositivo virtual de Android que viene incorporado en Android Studio con el fin de emular un teléfono, </w:t>
+      </w:r>
+      <w:proofErr w:type="spellStart"/>
+      <w:r>
+        <w:t>tablet</w:t>
+      </w:r>
+      <w:proofErr w:type="spellEnd"/>
+      <w:r>
+        <w:t xml:space="preserve">, dispositivo </w:t>
+      </w:r>
+      <w:proofErr w:type="spellStart"/>
+      <w:r>
+        <w:t>Wear</w:t>
+      </w:r>
+      <w:proofErr w:type="spellEnd"/>
+      <w:r>
+        <w:t xml:space="preserve"> OS</w:t>
       </w:r>
       <w:r>
         <w:fldChar w:fldCharType="begin"/>
@@ -3522,6 +3598,9 @@
         <w:keepNext/>
       </w:pPr>
       <w:r>
+        <w:rPr>
+          <w:noProof/>
+        </w:rPr>
         <w:drawing>
           <wp:inline distT="0" distB="0" distL="0" distR="0" wp14:anchorId="688747FE" wp14:editId="694B10CC">
             <wp:extent cx="5733415" cy="1348740"/>
@@ -3583,7 +3662,15 @@
         <w:t xml:space="preserve">En la imagen de arriba se adjunta el diagrama de forma comprimida, </w:t>
       </w:r>
       <w:r>
-        <w:t>donde podemos ver que las fases de diseño e implementación son las fases en las que mas tiempo deberemos invertir. Ya sea en diseño para poder establecer unas bases correctas sobres las que hacer posteriormente la implementación, donde damos margen suficiente por si surge algún imprevisto.</w:t>
+        <w:t xml:space="preserve">donde podemos ver que las fases de diseño e implementación son las fases en las que </w:t>
+      </w:r>
+      <w:proofErr w:type="spellStart"/>
+      <w:r>
+        <w:t>mas</w:t>
+      </w:r>
+      <w:proofErr w:type="spellEnd"/>
+      <w:r>
+        <w:t xml:space="preserve"> tiempo deberemos invertir. Ya sea en diseño para poder establecer unas bases correctas sobres las que hacer posteriormente la implementación, donde damos margen suficiente por si surge algún imprevisto.</w:t>
       </w:r>
     </w:p>
     <w:p>
@@ -3627,634 +3714,1161 @@
           <w:rPr>
             <w:rStyle w:val="Hipervnculo"/>
           </w:rPr>
-          <w:t>Ane</w:t>
+          <w:t>Anexo I</w:t>
+        </w:r>
+      </w:hyperlink>
+    </w:p>
+    <w:p/>
+    <w:p>
+      <w:pPr>
+        <w:pStyle w:val="Ttulo2"/>
+      </w:pPr>
+      <w:bookmarkStart w:id="16" w:name="_Toc119010814"/>
+      <w:r>
+        <w:t>Diagrama de Gantt – Final</w:t>
+      </w:r>
+      <w:bookmarkEnd w:id="16"/>
+    </w:p>
+    <w:p>
+      <w:r>
+        <w:br w:type="page"/>
+      </w:r>
+    </w:p>
+    <w:p>
+      <w:pPr>
+        <w:pStyle w:val="Ttulo1"/>
+        <w:ind w:left="360" w:hanging="360"/>
+      </w:pPr>
+      <w:bookmarkStart w:id="17" w:name="_Toc119010815"/>
+      <w:r>
+        <w:lastRenderedPageBreak/>
+        <w:t>Análisis del proyecto</w:t>
+      </w:r>
+      <w:bookmarkEnd w:id="17"/>
+    </w:p>
+    <w:p>
+      <w:r>
+        <w:t>Para empezar, al abrir la aplicación nos encontraremos con una pantalla principal en la que se nos solicitará iniciar sesión, para iniciar sesión haremos uno de un nombre de usuario y una contraseña. Si no tenemos cuenta de la aplicación, dispondremos de un botón para poder registrarnos en el sistema.</w:t>
+      </w:r>
+    </w:p>
+    <w:p>
+      <w:r>
+        <w:t>Por otro lado, si ya hemos iniciado sesión en nuestra app, nos encontraremos la pantalla inicial la cual nos mostrará un listado general de consolas en la que podremos ver el nombre de esta</w:t>
+      </w:r>
+      <w:r>
+        <w:t>s</w:t>
+      </w:r>
+      <w:r>
+        <w:t xml:space="preserve"> y el número de juegos completados</w:t>
+      </w:r>
+      <w:r>
+        <w:t>, además de poder añadir nuevas consolas si es necesario</w:t>
+      </w:r>
+      <w:r>
+        <w:t xml:space="preserve">, en esta lista de consolas podremos clicar en cada una de ellas y podremos ver el nombre de </w:t>
+      </w:r>
+      <w:r>
+        <w:t>los distintos</w:t>
+      </w:r>
+      <w:r>
+        <w:t xml:space="preserve"> juegos completados.</w:t>
+      </w:r>
+    </w:p>
+    <w:p>
+      <w:r>
+        <w:t xml:space="preserve">Adicionalmente en la parte superior izquierda despondremos de un </w:t>
+      </w:r>
+      <w:proofErr w:type="spellStart"/>
+      <w:r>
+        <w:rPr>
+          <w:i/>
+          <w:iCs/>
+        </w:rPr>
+        <w:t>hamburguer</w:t>
+      </w:r>
+      <w:proofErr w:type="spellEnd"/>
+      <w:r>
+        <w:rPr>
+          <w:i/>
+          <w:iCs/>
+        </w:rPr>
+        <w:t xml:space="preserve"> menú</w:t>
+      </w:r>
+      <w:r>
+        <w:rPr>
+          <w:rStyle w:val="Refdenotaalpie"/>
+        </w:rPr>
+        <w:footnoteReference w:id="2"/>
+      </w:r>
+      <w:r>
+        <w:t>, este contará con las opciones de:</w:t>
+      </w:r>
+    </w:p>
+    <w:p>
+      <w:pPr>
+        <w:pStyle w:val="Prrafodelista"/>
+        <w:numPr>
+          <w:ilvl w:val="0"/>
+          <w:numId w:val="5"/>
+        </w:numPr>
+      </w:pPr>
+      <w:r>
+        <w:t>Principal</w:t>
+      </w:r>
+      <w:r>
+        <w:t>: Siendo esta la de las consolas proporcionándonos una vista resumida de todo.</w:t>
+      </w:r>
+    </w:p>
+    <w:p>
+      <w:pPr>
+        <w:pStyle w:val="Prrafodelista"/>
+        <w:numPr>
+          <w:ilvl w:val="0"/>
+          <w:numId w:val="5"/>
+        </w:numPr>
+      </w:pPr>
+      <w:r>
+        <w:t>Completados</w:t>
+      </w:r>
+      <w:r>
+        <w:t>: Donde podremos ver los juegos que hemos añadido, en este listado podremos ver cada uno de los juegos añadidos, y podremos clicar a cada uno de ellos para ver más información al detalle. Aquí también dispondremos de un botón para ir añadiendo nuevos juegos completados según vayan surgiendo, además de otro para editar.</w:t>
+      </w:r>
+    </w:p>
+    <w:p>
+      <w:pPr>
+        <w:pStyle w:val="Prrafodelista"/>
+        <w:numPr>
+          <w:ilvl w:val="0"/>
+          <w:numId w:val="5"/>
+        </w:numPr>
+      </w:pPr>
+      <w:r>
+        <w:t>Pendientes</w:t>
+      </w:r>
+      <w:r>
+        <w:t>: Aquí podremos añadir cada uno de los juegos que tenemos en nuestra biblioteca, pero siguen pendientes de ser completados. Se dispondrá de un botón para añadir nuevos juegos pendientes y otro para eliminar el juego pendiente.</w:t>
+      </w:r>
+    </w:p>
+    <w:p>
+      <w:pPr>
+        <w:pStyle w:val="Prrafodelista"/>
+        <w:numPr>
+          <w:ilvl w:val="0"/>
+          <w:numId w:val="5"/>
+        </w:numPr>
+      </w:pPr>
+      <w:r>
+        <w:t>Por comprar</w:t>
+      </w:r>
+      <w:r>
+        <w:t>: En esta sección podremos añadir futuras compras. Dispondremos de dos botones, uno para añadir juego, y otro para borrar juego en caso de adquirirlo.</w:t>
+      </w:r>
+    </w:p>
+    <w:p>
+      <w:pPr>
+        <w:pStyle w:val="Prrafodelista"/>
+        <w:numPr>
+          <w:ilvl w:val="0"/>
+          <w:numId w:val="5"/>
+        </w:numPr>
+      </w:pPr>
+      <w:r>
+        <w:t>Favorit</w:t>
+      </w:r>
+      <w:r>
+        <w:t>os.</w:t>
+      </w:r>
+    </w:p>
+    <w:p>
+      <w:pPr>
+        <w:pStyle w:val="Ttulo2"/>
+      </w:pPr>
+      <w:bookmarkStart w:id="18" w:name="_Toc119010816"/>
+      <w:r>
+        <w:t>Requisitos funcionales</w:t>
+      </w:r>
+      <w:bookmarkEnd w:id="18"/>
+    </w:p>
+    <w:p>
+      <w:pPr>
+        <w:pStyle w:val="Prrafodelista"/>
+        <w:numPr>
+          <w:ilvl w:val="0"/>
+          <w:numId w:val="6"/>
+        </w:numPr>
+      </w:pPr>
+      <w:r>
+        <w:t>RF1: Iniciar sesión</w:t>
+      </w:r>
+    </w:p>
+    <w:p>
+      <w:pPr>
+        <w:pStyle w:val="Prrafodelista"/>
+        <w:numPr>
+          <w:ilvl w:val="0"/>
+          <w:numId w:val="6"/>
+        </w:numPr>
+      </w:pPr>
+      <w:r>
+        <w:t>RF2: Registrarnos en el sistema</w:t>
+      </w:r>
+    </w:p>
+    <w:p>
+      <w:pPr>
+        <w:pStyle w:val="Prrafodelista"/>
+        <w:numPr>
+          <w:ilvl w:val="0"/>
+          <w:numId w:val="6"/>
+        </w:numPr>
+      </w:pPr>
+      <w:r>
+        <w:t>RF3: Crear Consolas</w:t>
+      </w:r>
+    </w:p>
+    <w:p>
+      <w:pPr>
+        <w:pStyle w:val="Prrafodelista"/>
+        <w:numPr>
+          <w:ilvl w:val="0"/>
+          <w:numId w:val="6"/>
+        </w:numPr>
+      </w:pPr>
+      <w:r>
+        <w:lastRenderedPageBreak/>
+        <w:t>RF4: Editar consolas</w:t>
+      </w:r>
+    </w:p>
+    <w:p>
+      <w:pPr>
+        <w:pStyle w:val="Prrafodelista"/>
+        <w:numPr>
+          <w:ilvl w:val="0"/>
+          <w:numId w:val="6"/>
+        </w:numPr>
+      </w:pPr>
+      <w:r>
+        <w:t>RF</w:t>
+      </w:r>
+      <w:r>
+        <w:t>5</w:t>
+      </w:r>
+      <w:r>
+        <w:t>: Eliminar consolas</w:t>
+      </w:r>
+    </w:p>
+    <w:p>
+      <w:pPr>
+        <w:pStyle w:val="Prrafodelista"/>
+        <w:numPr>
+          <w:ilvl w:val="0"/>
+          <w:numId w:val="6"/>
+        </w:numPr>
+      </w:pPr>
+      <w:r>
+        <w:t>RF</w:t>
+      </w:r>
+      <w:r>
+        <w:t>6</w:t>
+      </w:r>
+      <w:r>
+        <w:t>: Crear nuevas entradas de juegos</w:t>
+      </w:r>
+    </w:p>
+    <w:p>
+      <w:pPr>
+        <w:pStyle w:val="Prrafodelista"/>
+        <w:numPr>
+          <w:ilvl w:val="0"/>
+          <w:numId w:val="6"/>
+        </w:numPr>
+      </w:pPr>
+      <w:r>
+        <w:t>RF</w:t>
+      </w:r>
+      <w:r>
+        <w:t>7</w:t>
+      </w:r>
+      <w:r>
+        <w:t>: Buscar consola en la base de datos para asignar el juego a dicha plataforma</w:t>
+      </w:r>
+    </w:p>
+    <w:p>
+      <w:pPr>
+        <w:pStyle w:val="Prrafodelista"/>
+        <w:numPr>
+          <w:ilvl w:val="0"/>
+          <w:numId w:val="6"/>
+        </w:numPr>
+      </w:pPr>
+      <w:r>
+        <w:t>RF</w:t>
+      </w:r>
+      <w:r>
+        <w:t>8</w:t>
+      </w:r>
+      <w:r>
+        <w:t>: Editar entradas de juegos</w:t>
+      </w:r>
+    </w:p>
+    <w:p>
+      <w:pPr>
+        <w:pStyle w:val="Prrafodelista"/>
+        <w:numPr>
+          <w:ilvl w:val="0"/>
+          <w:numId w:val="6"/>
+        </w:numPr>
+      </w:pPr>
+      <w:r>
+        <w:t>RF</w:t>
+      </w:r>
+      <w:r>
+        <w:t>9</w:t>
+      </w:r>
+      <w:r>
+        <w:t>: Eliminar entradas de juegos</w:t>
+      </w:r>
+    </w:p>
+    <w:p>
+      <w:pPr>
+        <w:pStyle w:val="Prrafodelista"/>
+        <w:numPr>
+          <w:ilvl w:val="0"/>
+          <w:numId w:val="6"/>
+        </w:numPr>
+      </w:pPr>
+      <w:r>
+        <w:t>RF</w:t>
+      </w:r>
+      <w:r>
+        <w:t>10</w:t>
+      </w:r>
+      <w:r>
+        <w:t>: Visualizar en detalle cada juego completado</w:t>
+      </w:r>
+    </w:p>
+    <w:p>
+      <w:pPr>
+        <w:pStyle w:val="Prrafodelista"/>
+        <w:numPr>
+          <w:ilvl w:val="0"/>
+          <w:numId w:val="6"/>
+        </w:numPr>
+      </w:pPr>
+      <w:r>
+        <w:t>RF</w:t>
+      </w:r>
+      <w:r>
+        <w:t>1</w:t>
+      </w:r>
+      <w:r>
+        <w:t>1</w:t>
+      </w:r>
+      <w:r>
+        <w:t>: Crear nuevas entradas de juegos pendientes</w:t>
+      </w:r>
+    </w:p>
+    <w:p>
+      <w:pPr>
+        <w:pStyle w:val="Prrafodelista"/>
+        <w:numPr>
+          <w:ilvl w:val="0"/>
+          <w:numId w:val="6"/>
+        </w:numPr>
+      </w:pPr>
+      <w:r>
+        <w:t>RF</w:t>
+      </w:r>
+      <w:r>
+        <w:t>1</w:t>
+      </w:r>
+      <w:r>
+        <w:t>2</w:t>
+      </w:r>
+      <w:r>
+        <w:t>: Eliminar entradas de juegos pendiente</w:t>
+      </w:r>
+      <w:r>
+        <w:t>s</w:t>
+      </w:r>
+    </w:p>
+    <w:p>
+      <w:pPr>
+        <w:pStyle w:val="Prrafodelista"/>
+        <w:numPr>
+          <w:ilvl w:val="0"/>
+          <w:numId w:val="6"/>
+        </w:numPr>
+      </w:pPr>
+      <w:r>
+        <w:t>RF</w:t>
+      </w:r>
+      <w:r>
+        <w:t>1</w:t>
+      </w:r>
+      <w:r>
+        <w:t>3</w:t>
+      </w:r>
+      <w:r>
+        <w:t>: Crear nuevas entradas de juegos por comprar</w:t>
+      </w:r>
+    </w:p>
+    <w:p>
+      <w:pPr>
+        <w:pStyle w:val="Prrafodelista"/>
+        <w:numPr>
+          <w:ilvl w:val="0"/>
+          <w:numId w:val="6"/>
+        </w:numPr>
+      </w:pPr>
+      <w:r>
+        <w:t>RF1</w:t>
+      </w:r>
+      <w:r>
+        <w:t>4</w:t>
+      </w:r>
+      <w:r>
+        <w:t>: Eliminar entradas de juegos por comprar</w:t>
+      </w:r>
+    </w:p>
+    <w:p>
+      <w:pPr>
+        <w:pStyle w:val="Prrafodelista"/>
+        <w:numPr>
+          <w:ilvl w:val="0"/>
+          <w:numId w:val="6"/>
+        </w:numPr>
+      </w:pPr>
+      <w:r>
+        <w:t>RF1</w:t>
+      </w:r>
+      <w:r>
+        <w:t>5</w:t>
+      </w:r>
+      <w:r>
+        <w:t>: Marcar juego como favorito</w:t>
+      </w:r>
+    </w:p>
+    <w:p>
+      <w:pPr>
+        <w:pStyle w:val="Prrafodelista"/>
+        <w:numPr>
+          <w:ilvl w:val="0"/>
+          <w:numId w:val="6"/>
+        </w:numPr>
+      </w:pPr>
+      <w:r>
+        <w:t>RF1</w:t>
+      </w:r>
+      <w:r>
+        <w:t>6</w:t>
+      </w:r>
+      <w:r>
+        <w:t>: Desmarcar juego como favorito</w:t>
+      </w:r>
+    </w:p>
+    <w:p>
+      <w:pPr>
+        <w:pStyle w:val="Ttulo2"/>
+      </w:pPr>
+      <w:bookmarkStart w:id="19" w:name="_Toc119010817"/>
+      <w:r>
+        <w:t>Requisitos no funcionales</w:t>
+      </w:r>
+      <w:bookmarkEnd w:id="19"/>
+    </w:p>
+    <w:p>
+      <w:pPr>
+        <w:pStyle w:val="Prrafodelista"/>
+        <w:numPr>
+          <w:ilvl w:val="0"/>
+          <w:numId w:val="8"/>
+        </w:numPr>
+      </w:pPr>
+      <w:r>
+        <w:t>RNF1: La aplicación debe mostrar mensajes de error cada vez que ocurra alguno.</w:t>
+      </w:r>
+    </w:p>
+    <w:p>
+      <w:pPr>
+        <w:pStyle w:val="Prrafodelista"/>
+        <w:numPr>
+          <w:ilvl w:val="0"/>
+          <w:numId w:val="8"/>
+        </w:numPr>
+      </w:pPr>
+      <w:r>
+        <w:t>RNF2: Se mostrará un indicador de progreso cuando se estén realizando tareas asíncronas, como cualquier consulta a la base de datos.</w:t>
+      </w:r>
+    </w:p>
+    <w:p>
+      <w:pPr>
+        <w:pStyle w:val="Prrafodelista"/>
+        <w:numPr>
+          <w:ilvl w:val="0"/>
+          <w:numId w:val="8"/>
+        </w:numPr>
+      </w:pPr>
+      <w:r>
+        <w:t>RNF3: La aplicación no debe guardar las imágenes de los juegos de forma local.</w:t>
+      </w:r>
+    </w:p>
+    <w:p>
+      <w:pPr>
+        <w:pStyle w:val="Prrafodelista"/>
+        <w:numPr>
+          <w:ilvl w:val="0"/>
+          <w:numId w:val="8"/>
+        </w:numPr>
+      </w:pPr>
+      <w:r>
+        <w:t>RNF4: El diseño de la aplicación será coherente en la misma para dar a entender que siempre se está usando la misma aplicación.</w:t>
+      </w:r>
+    </w:p>
+    <w:p>
+      <w:pPr>
+        <w:pStyle w:val="Prrafodelista"/>
+        <w:numPr>
+          <w:ilvl w:val="0"/>
+          <w:numId w:val="8"/>
+        </w:numPr>
+      </w:pPr>
+      <w:r>
+        <w:t xml:space="preserve">RNF5: En el estilo se usará una gama de colores </w:t>
+      </w:r>
+      <w:r>
+        <w:t>cuya combinación sea agradable.</w:t>
+      </w:r>
+    </w:p>
+    <w:p>
+      <w:pPr>
+        <w:pStyle w:val="Prrafodelista"/>
+        <w:numPr>
+          <w:ilvl w:val="0"/>
+          <w:numId w:val="8"/>
+        </w:numPr>
+      </w:pPr>
+      <w:r>
+        <w:t>RNF6: El texto de los botones será adecuado y resaltará sobre el color de fondo.</w:t>
+      </w:r>
+    </w:p>
+    <w:p>
+      <w:pPr>
+        <w:pStyle w:val="Prrafodelista"/>
+        <w:numPr>
+          <w:ilvl w:val="0"/>
+          <w:numId w:val="8"/>
+        </w:numPr>
+      </w:pPr>
+      <w:r>
+        <w:t>RNF7: No se mostrará publicidad en el aplicativo.</w:t>
+      </w:r>
+    </w:p>
+    <w:p>
+      <w:pPr>
+        <w:pStyle w:val="Prrafodelista"/>
+        <w:numPr>
+          <w:ilvl w:val="0"/>
+          <w:numId w:val="8"/>
+        </w:numPr>
+      </w:pPr>
+      <w:r>
+        <w:t>RNF8: La aplicación se deberá poder ejecutar en cualquier dispositivo que disponga de Android 10.0 o superior.</w:t>
+      </w:r>
+    </w:p>
+    <w:p>
+      <w:pPr>
+        <w:pStyle w:val="Prrafodelista"/>
+        <w:numPr>
+          <w:ilvl w:val="0"/>
+          <w:numId w:val="8"/>
+        </w:numPr>
+      </w:pPr>
+      <w:r>
+        <w:t xml:space="preserve">RNF9: Las operaciones a la base de datos se ejecutarán de forma que no se bloquee el hilo principal, a través de </w:t>
+      </w:r>
+      <w:proofErr w:type="spellStart"/>
+      <w:r>
+        <w:t>corutinas</w:t>
+      </w:r>
+      <w:proofErr w:type="spellEnd"/>
+      <w:r>
+        <w:t>.</w:t>
+      </w:r>
+    </w:p>
+    <w:p>
+      <w:pPr>
+        <w:pStyle w:val="Prrafodelista"/>
+        <w:numPr>
+          <w:ilvl w:val="0"/>
+          <w:numId w:val="8"/>
+        </w:numPr>
+      </w:pPr>
+      <w:r>
+        <w:t xml:space="preserve">RNF10: Se seguirán las normas de diseño de Material </w:t>
+      </w:r>
+      <w:proofErr w:type="spellStart"/>
+      <w:r>
+        <w:t>Design</w:t>
+      </w:r>
+      <w:proofErr w:type="spellEnd"/>
+      <w:r>
+        <w:t xml:space="preserve"> 3, de Google.</w:t>
+      </w:r>
+    </w:p>
+    <w:p>
+      <w:pPr>
+        <w:pStyle w:val="Prrafodelista"/>
+        <w:numPr>
+          <w:ilvl w:val="0"/>
+          <w:numId w:val="8"/>
+        </w:numPr>
+      </w:pPr>
+      <w:r>
+        <w:br w:type="page"/>
+      </w:r>
+    </w:p>
+    <w:p>
+      <w:pPr>
+        <w:pStyle w:val="Ttulo1"/>
+        <w:ind w:left="360" w:hanging="360"/>
+      </w:pPr>
+      <w:bookmarkStart w:id="20" w:name="_Toc119010818"/>
+      <w:r>
+        <w:lastRenderedPageBreak/>
+        <w:t>Diseño del proyecto</w:t>
+      </w:r>
+      <w:bookmarkEnd w:id="20"/>
+    </w:p>
+    <w:p>
+      <w:r>
+        <w:t>Bocetos</w:t>
+      </w:r>
+    </w:p>
+    <w:p>
+      <w:pPr>
+        <w:pStyle w:val="Ttulo2"/>
+      </w:pPr>
+      <w:r>
+        <w:t xml:space="preserve">Diagrama entidad </w:t>
+      </w:r>
+      <w:r>
+        <w:t>relación</w:t>
+      </w:r>
+    </w:p>
+    <w:p>
+      <w:r>
+        <w:t>Se ha procedido a la realización del diagrama Entidad-Relación</w:t>
+      </w:r>
+      <w:r>
+        <w:t xml:space="preserve"> para facilitar la representación y el entendimiento de entidades </w:t>
+      </w:r>
+      <w:r>
+        <w:t>obteniendo este resultado</w:t>
+      </w:r>
+      <w:r>
+        <w:t>:</w:t>
+      </w:r>
+    </w:p>
+    <w:p>
+      <w:pPr>
+        <w:pStyle w:val="Ttulo2"/>
+      </w:pPr>
+      <w:r>
+        <w:drawing>
+          <wp:inline distT="0" distB="0" distL="0" distR="0" wp14:anchorId="079AC7D1" wp14:editId="62770A88">
+            <wp:extent cx="5731879" cy="2315183"/>
+            <wp:effectExtent l="0" t="0" r="2540" b="9525"/>
+            <wp:docPr id="10" name="Imagen 10"/>
+            <wp:cNvGraphicFramePr>
+              <a:graphicFrameLocks xmlns:a="http://schemas.openxmlformats.org/drawingml/2006/main" noChangeAspect="1"/>
+            </wp:cNvGraphicFramePr>
+            <a:graphic xmlns:a="http://schemas.openxmlformats.org/drawingml/2006/main">
+              <a:graphicData uri="http://schemas.openxmlformats.org/drawingml/2006/picture">
+                <pic:pic xmlns:pic="http://schemas.openxmlformats.org/drawingml/2006/picture">
+                  <pic:nvPicPr>
+                    <pic:cNvPr id="1" name=""/>
+                    <pic:cNvPicPr/>
+                  </pic:nvPicPr>
+                  <pic:blipFill>
+                    <a:blip r:embed="rId11"/>
+                    <a:stretch>
+                      <a:fillRect/>
+                    </a:stretch>
+                  </pic:blipFill>
+                  <pic:spPr>
+                    <a:xfrm>
+                      <a:off x="0" y="0"/>
+                      <a:ext cx="5763609" cy="2327999"/>
+                    </a:xfrm>
+                    <a:prstGeom prst="rect">
+                      <a:avLst/>
+                    </a:prstGeom>
+                  </pic:spPr>
+                </pic:pic>
+              </a:graphicData>
+            </a:graphic>
+          </wp:inline>
+        </w:drawing>
+      </w:r>
+    </w:p>
+    <w:p>
+      <w:pPr>
+        <w:pStyle w:val="Descripcin"/>
+      </w:pPr>
+      <w:r>
+        <w:t xml:space="preserve">Imagen </w:t>
+      </w:r>
+      <w:fldSimple w:instr=" SEQ Imagen \* ARABIC ">
+        <w:r>
+          <w:rPr>
+            <w:noProof/>
+          </w:rPr>
+          <w:t>3</w:t>
+        </w:r>
+      </w:fldSimple>
+      <w:r>
+        <w:t xml:space="preserve"> - Diagrama Entidad-Relación simplificado</w:t>
+      </w:r>
+    </w:p>
+    <w:p>
+      <w:r>
+        <w:t>Al realizar la normalización, hemos conseguido el siguiente conjunto de tablas:</w:t>
+      </w:r>
+    </w:p>
+    <w:p>
+      <w:r>
+        <w:rPr>
+          <w:b/>
+          <w:bCs/>
+        </w:rPr>
+        <w:t>Usuarios</w:t>
+      </w:r>
+      <w:r>
+        <w:t xml:space="preserve"> (</w:t>
+      </w:r>
+      <w:r>
+        <w:rPr>
+          <w:i/>
+          <w:iCs/>
+          <w:u w:val="single"/>
+        </w:rPr>
+        <w:t>id</w:t>
+      </w:r>
+      <w:r>
+        <w:t xml:space="preserve">, nombre, </w:t>
+      </w:r>
+      <w:proofErr w:type="spellStart"/>
+      <w:r>
+        <w:t>contrasenia</w:t>
+      </w:r>
+      <w:proofErr w:type="spellEnd"/>
+      <w:r>
+        <w:t>)</w:t>
+      </w:r>
+    </w:p>
+    <w:p>
+      <w:proofErr w:type="spellStart"/>
+      <w:r>
+        <w:rPr>
+          <w:b/>
+          <w:bCs/>
+        </w:rPr>
+        <w:t>Juegos_Completados</w:t>
+      </w:r>
+      <w:proofErr w:type="spellEnd"/>
+      <w:r>
+        <w:t xml:space="preserve"> (</w:t>
+      </w:r>
+      <w:r>
+        <w:rPr>
+          <w:b/>
+          <w:bCs/>
+          <w:u w:val="single"/>
+        </w:rPr>
+        <w:t>id</w:t>
+      </w:r>
+      <w:r>
+        <w:t xml:space="preserve">, nombre, imagen, duración, análisis, resumen, </w:t>
+      </w:r>
+      <w:proofErr w:type="spellStart"/>
+      <w:r>
+        <w:rPr>
+          <w:i/>
+          <w:iCs/>
+          <w:u w:val="single"/>
+        </w:rPr>
+        <w:t>id_usuario</w:t>
+      </w:r>
+      <w:proofErr w:type="spellEnd"/>
+      <w:r>
+        <w:t xml:space="preserve">, </w:t>
+      </w:r>
+      <w:proofErr w:type="spellStart"/>
+      <w:r>
+        <w:rPr>
+          <w:i/>
+          <w:iCs/>
+          <w:u w:val="single"/>
+        </w:rPr>
+        <w:t>id_consola</w:t>
+      </w:r>
+      <w:proofErr w:type="spellEnd"/>
+      <w:r>
+        <w:t>)</w:t>
+      </w:r>
+    </w:p>
+    <w:p>
+      <w:proofErr w:type="spellStart"/>
+      <w:r>
+        <w:rPr>
+          <w:b/>
+          <w:bCs/>
+        </w:rPr>
+        <w:t>Juegos_Pendientes</w:t>
+      </w:r>
+      <w:proofErr w:type="spellEnd"/>
+      <w:r>
+        <w:t xml:space="preserve"> (</w:t>
+      </w:r>
+      <w:r>
+        <w:rPr>
+          <w:i/>
+          <w:iCs/>
+          <w:u w:val="single"/>
+        </w:rPr>
+        <w:t>id</w:t>
+      </w:r>
+      <w:r>
+        <w:t xml:space="preserve">, nombre, imagen, </w:t>
+      </w:r>
+      <w:proofErr w:type="spellStart"/>
+      <w:r>
+        <w:rPr>
+          <w:i/>
+          <w:iCs/>
+          <w:u w:val="single"/>
+        </w:rPr>
+        <w:t>id_usuario</w:t>
+      </w:r>
+      <w:proofErr w:type="spellEnd"/>
+      <w:r>
+        <w:rPr>
+          <w:i/>
+          <w:iCs/>
+        </w:rPr>
+        <w:t xml:space="preserve">, </w:t>
+      </w:r>
+      <w:proofErr w:type="spellStart"/>
+      <w:r>
+        <w:rPr>
+          <w:i/>
+          <w:iCs/>
+          <w:u w:val="single"/>
+        </w:rPr>
+        <w:t>id_consola</w:t>
+      </w:r>
+      <w:proofErr w:type="spellEnd"/>
+      <w:r>
+        <w:t>)</w:t>
+      </w:r>
+    </w:p>
+    <w:p>
+      <w:proofErr w:type="spellStart"/>
+      <w:r>
+        <w:rPr>
+          <w:b/>
+          <w:bCs/>
+        </w:rPr>
+        <w:t>Juegos_Comprar</w:t>
+      </w:r>
+      <w:proofErr w:type="spellEnd"/>
+      <w:r>
+        <w:t xml:space="preserve"> (</w:t>
+      </w:r>
+      <w:r>
+        <w:rPr>
+          <w:i/>
+          <w:iCs/>
+          <w:u w:val="single"/>
+        </w:rPr>
+        <w:t>id</w:t>
+      </w:r>
+      <w:r>
+        <w:t xml:space="preserve">, nombre, imagen, </w:t>
+      </w:r>
+      <w:proofErr w:type="spellStart"/>
+      <w:r>
+        <w:rPr>
+          <w:i/>
+          <w:iCs/>
+          <w:u w:val="single"/>
+        </w:rPr>
+        <w:t>id_usuario</w:t>
+      </w:r>
+      <w:proofErr w:type="spellEnd"/>
+      <w:r>
+        <w:t>,)</w:t>
+      </w:r>
+    </w:p>
+    <w:p>
+      <w:proofErr w:type="spellStart"/>
+      <w:r>
+        <w:rPr>
+          <w:b/>
+          <w:bCs/>
+        </w:rPr>
+        <w:t>Juegos_Comprar_Consola</w:t>
+      </w:r>
+      <w:proofErr w:type="spellEnd"/>
+      <w:r>
+        <w:t xml:space="preserve"> (</w:t>
+      </w:r>
+      <w:proofErr w:type="spellStart"/>
+      <w:r>
+        <w:rPr>
+          <w:i/>
+          <w:iCs/>
+          <w:u w:val="single"/>
+        </w:rPr>
+        <w:t>id_juegos_comprar</w:t>
+      </w:r>
+      <w:proofErr w:type="spellEnd"/>
+      <w:r>
+        <w:t xml:space="preserve">, </w:t>
+      </w:r>
+      <w:proofErr w:type="spellStart"/>
+      <w:r>
+        <w:rPr>
+          <w:i/>
+          <w:iCs/>
+          <w:u w:val="single"/>
+        </w:rPr>
+        <w:t>id_consolas</w:t>
+      </w:r>
+      <w:proofErr w:type="spellEnd"/>
+      <w:r>
+        <w:t>)</w:t>
+      </w:r>
+    </w:p>
+    <w:p>
+      <w:r>
+        <w:rPr>
+          <w:b/>
+          <w:bCs/>
+        </w:rPr>
+        <w:t>Consolas</w:t>
+      </w:r>
+      <w:r>
+        <w:t xml:space="preserve"> (</w:t>
+      </w:r>
+      <w:r>
+        <w:rPr>
+          <w:i/>
+          <w:iCs/>
+          <w:u w:val="single"/>
+        </w:rPr>
+        <w:t>id</w:t>
+      </w:r>
+      <w:r>
+        <w:t xml:space="preserve">, nombre, imagen, </w:t>
+      </w:r>
+      <w:r>
+        <w:t>descripción</w:t>
+      </w:r>
+      <w:r>
+        <w:t xml:space="preserve">, </w:t>
+      </w:r>
+      <w:proofErr w:type="spellStart"/>
+      <w:r>
+        <w:rPr>
+          <w:i/>
+          <w:iCs/>
+          <w:u w:val="single"/>
+        </w:rPr>
+        <w:t>id_fabricante</w:t>
+      </w:r>
+      <w:proofErr w:type="spellEnd"/>
+      <w:r>
+        <w:t xml:space="preserve">, </w:t>
+      </w:r>
+      <w:proofErr w:type="spellStart"/>
+      <w:r>
+        <w:rPr>
+          <w:i/>
+          <w:iCs/>
+          <w:u w:val="single"/>
+        </w:rPr>
+        <w:t>id_usuario</w:t>
+      </w:r>
+      <w:proofErr w:type="spellEnd"/>
+      <w:r>
+        <w:t>)</w:t>
+      </w:r>
+    </w:p>
+    <w:p>
+      <w:r>
+        <w:rPr>
+          <w:b/>
+          <w:bCs/>
+        </w:rPr>
+        <w:t>Favoritos</w:t>
+      </w:r>
+      <w:r>
+        <w:t xml:space="preserve"> (</w:t>
+      </w:r>
+      <w:proofErr w:type="spellStart"/>
+      <w:r>
+        <w:rPr>
+          <w:i/>
+          <w:iCs/>
+          <w:u w:val="single"/>
+        </w:rPr>
+        <w:t>id_usuario</w:t>
+      </w:r>
+      <w:proofErr w:type="spellEnd"/>
+      <w:r>
+        <w:t xml:space="preserve">, </w:t>
+      </w:r>
+      <w:proofErr w:type="spellStart"/>
+      <w:r>
+        <w:rPr>
+          <w:i/>
+          <w:iCs/>
+          <w:u w:val="single"/>
+        </w:rPr>
+        <w:t>id_juego_completado</w:t>
+      </w:r>
+      <w:proofErr w:type="spellEnd"/>
+      <w:r>
+        <w:t>)</w:t>
+      </w:r>
+    </w:p>
+    <w:p>
+      <w:r>
+        <w:rPr>
+          <w:b/>
+          <w:bCs/>
+        </w:rPr>
+        <w:t>Fabricantes</w:t>
+      </w:r>
+      <w:r>
+        <w:t xml:space="preserve"> (</w:t>
+      </w:r>
+      <w:r>
+        <w:rPr>
+          <w:i/>
+          <w:iCs/>
+          <w:u w:val="single"/>
+        </w:rPr>
+        <w:t>id</w:t>
+      </w:r>
+      <w:r>
+        <w:t>, nombre)</w:t>
+      </w:r>
+    </w:p>
+    <w:p>
+      <w:r>
+        <w:t>Para entender el conjunto de tablas se han señalizado todas las claves primarias y todas las claves foráneas con un estilo de letra cursiva y un subrayado.</w:t>
+      </w:r>
+    </w:p>
+    <w:p>
+      <w:r>
+        <w:t xml:space="preserve">Podemos visualizar el diagrama entidad relación en mayor tamaño en </w:t>
+      </w:r>
+      <w:hyperlink w:anchor="_12.1_Anexo_I" w:history="1">
+        <w:r>
+          <w:rPr>
+            <w:rStyle w:val="Hipervnculo"/>
+          </w:rPr>
+          <w:t>Anex</w:t>
         </w:r>
         <w:r>
           <w:rPr>
             <w:rStyle w:val="Hipervnculo"/>
           </w:rPr>
-          <w:t>x</w:t>
+          <w:t>o</w:t>
         </w:r>
         <w:r>
           <w:rPr>
             <w:rStyle w:val="Hipervnculo"/>
           </w:rPr>
-          <w:t>o I</w:t>
+          <w:t xml:space="preserve"> I</w:t>
         </w:r>
       </w:hyperlink>
     </w:p>
-    <w:p/>
     <w:p>
       <w:pPr>
         <w:pStyle w:val="Ttulo2"/>
       </w:pPr>
-      <w:bookmarkStart w:id="16" w:name="_Toc119010814"/>
-      <w:r>
-        <w:t xml:space="preserve">Diagrama de Gantt – </w:t>
-      </w:r>
-      <w:r>
-        <w:t>Final</w:t>
-      </w:r>
-      <w:bookmarkEnd w:id="16"/>
+      <w:r>
+        <w:lastRenderedPageBreak/>
+        <w:t>Diagrama relacional</w:t>
+      </w:r>
     </w:p>
     <w:p>
       <w:r>
-        <w:br w:type="page"/>
+        <w:t>Para la visualización de las tablas con todas las entidades y sus correspondientes atributos, claves primarias y claves foráneas se ha llevado a cabo el diagrama del modelo relacional, dando como resultado la siguiente estructura de tablas:</w:t>
       </w:r>
     </w:p>
     <w:p>
       <w:pPr>
-        <w:pStyle w:val="Ttulo1"/>
-        <w:ind w:left="360" w:hanging="360"/>
-      </w:pPr>
-      <w:bookmarkStart w:id="17" w:name="_Toc119010815"/>
-      <w:r>
-        <w:lastRenderedPageBreak/>
-        <w:t>Análisis del proyecto</w:t>
-      </w:r>
-      <w:bookmarkEnd w:id="17"/>
+        <w:keepNext/>
+      </w:pPr>
+      <w:r>
+        <w:drawing>
+          <wp:inline distT="0" distB="0" distL="0" distR="0" wp14:anchorId="41077A9C" wp14:editId="597030AB">
+            <wp:extent cx="5731983" cy="2667000"/>
+            <wp:effectExtent l="0" t="0" r="2540" b="0"/>
+            <wp:docPr id="12" name="Imagen 12"/>
+            <wp:cNvGraphicFramePr>
+              <a:graphicFrameLocks xmlns:a="http://schemas.openxmlformats.org/drawingml/2006/main" noChangeAspect="1"/>
+            </wp:cNvGraphicFramePr>
+            <a:graphic xmlns:a="http://schemas.openxmlformats.org/drawingml/2006/main">
+              <a:graphicData uri="http://schemas.openxmlformats.org/drawingml/2006/picture">
+                <pic:pic xmlns:pic="http://schemas.openxmlformats.org/drawingml/2006/picture">
+                  <pic:nvPicPr>
+                    <pic:cNvPr id="1" name=""/>
+                    <pic:cNvPicPr/>
+                  </pic:nvPicPr>
+                  <pic:blipFill>
+                    <a:blip r:embed="rId12"/>
+                    <a:stretch>
+                      <a:fillRect/>
+                    </a:stretch>
+                  </pic:blipFill>
+                  <pic:spPr>
+                    <a:xfrm>
+                      <a:off x="0" y="0"/>
+                      <a:ext cx="5755392" cy="2677892"/>
+                    </a:xfrm>
+                    <a:prstGeom prst="rect">
+                      <a:avLst/>
+                    </a:prstGeom>
+                  </pic:spPr>
+                </pic:pic>
+              </a:graphicData>
+            </a:graphic>
+          </wp:inline>
+        </w:drawing>
+      </w:r>
     </w:p>
     <w:p>
-      <w:r>
-        <w:t>Para empezar, al abrir la aplicación nos encontraremos con una pantalla principal en la que se nos solicitará iniciar sesión, para iniciar sesión haremos uno de un nombre de usuario y una contraseña. Si no tenemos cuenta de la aplicación, dispondremos de un botón para poder registrarnos en el sistema.</w:t>
-      </w:r>
-    </w:p>
-    <w:p>
-      <w:r>
-        <w:t>Por otro lado, si ya hemos iniciado sesión en nuestra app, nos encontraremos la pantalla inicial la cual nos mostrará un listado general de consolas en la que podremos ver el nombre de esta</w:t>
-      </w:r>
-      <w:r>
-        <w:t>s</w:t>
-      </w:r>
-      <w:r>
-        <w:t xml:space="preserve"> y el número de juegos completados</w:t>
-      </w:r>
-      <w:r>
-        <w:t>, además de poder añadir nuevas consolas si es necesario</w:t>
-      </w:r>
-      <w:r>
-        <w:t xml:space="preserve">, en esta lista de consolas podremos clicar en cada una de ellas y podremos ver el nombre de </w:t>
-      </w:r>
-      <w:r>
-        <w:t>los distintos</w:t>
-      </w:r>
-      <w:r>
-        <w:t xml:space="preserve"> juegos completados.</w:t>
-      </w:r>
-    </w:p>
-    <w:p>
-      <w:r>
-        <w:t xml:space="preserve">Adicionalmente en la parte superior izquierda despondremos de un </w:t>
-      </w:r>
-      <w:r>
-        <w:rPr>
-          <w:i/>
-          <w:iCs/>
-        </w:rPr>
-        <w:t>hamburguer menú</w:t>
-      </w:r>
-      <w:r>
-        <w:rPr>
-          <w:rStyle w:val="Refdenotaalpie"/>
-        </w:rPr>
-        <w:footnoteReference w:id="2"/>
-      </w:r>
-      <w:r>
-        <w:t>, este contará con las opciones de:</w:t>
-      </w:r>
-    </w:p>
-    <w:p>
-      <w:pPr>
-        <w:pStyle w:val="Prrafodelista"/>
-        <w:numPr>
-          <w:ilvl w:val="0"/>
-          <w:numId w:val="5"/>
-        </w:numPr>
-      </w:pPr>
-      <w:r>
-        <w:t>Principal</w:t>
-      </w:r>
-      <w:r>
-        <w:t>: Siendo esta la de las consolas proporcionándonos una vista resumida de todo.</w:t>
-      </w:r>
-    </w:p>
-    <w:p>
-      <w:pPr>
-        <w:pStyle w:val="Prrafodelista"/>
-        <w:numPr>
-          <w:ilvl w:val="0"/>
-          <w:numId w:val="5"/>
-        </w:numPr>
-      </w:pPr>
-      <w:r>
-        <w:t>Completados</w:t>
-      </w:r>
-      <w:r>
-        <w:t>: Donde podremos ver los juegos que hemos añadido, en este listado podremos ver cada uno de los juegos añadidos, y podremos clicar a cada uno de ellos para ver más información al detalle. Aquí también dispondremos de un botón para ir añadiendo nuevos juegos completados según vayan surgiendo, además de otro para editar.</w:t>
-      </w:r>
-    </w:p>
-    <w:p>
-      <w:pPr>
-        <w:pStyle w:val="Prrafodelista"/>
-        <w:numPr>
-          <w:ilvl w:val="0"/>
-          <w:numId w:val="5"/>
-        </w:numPr>
-      </w:pPr>
-      <w:r>
-        <w:t>Pendientes</w:t>
-      </w:r>
-      <w:r>
-        <w:t>: Aquí podremos añadir cada uno de los juegos que tenemos en nuestra biblioteca, pero siguen pendientes de ser completados. Se dispondrá de un botón para añadir nuevos juegos pendientes y otro para eliminar el juego pendiente.</w:t>
-      </w:r>
-    </w:p>
-    <w:p>
-      <w:pPr>
-        <w:pStyle w:val="Prrafodelista"/>
-        <w:numPr>
-          <w:ilvl w:val="0"/>
-          <w:numId w:val="5"/>
-        </w:numPr>
-      </w:pPr>
-      <w:r>
-        <w:t>Por comprar</w:t>
-      </w:r>
-      <w:r>
-        <w:t>: En esta sección podremos añadir futuras compras. Dispondremos de dos botones, uno para añadir juego, y otro para borrar juego en caso de adquirirlo.</w:t>
-      </w:r>
-    </w:p>
-    <w:p>
-      <w:pPr>
-        <w:pStyle w:val="Prrafodelista"/>
-        <w:numPr>
-          <w:ilvl w:val="0"/>
-          <w:numId w:val="5"/>
-        </w:numPr>
-      </w:pPr>
-      <w:r>
-        <w:t>Favorit</w:t>
-      </w:r>
-      <w:r>
-        <w:t>os.</w:t>
-      </w:r>
-    </w:p>
-    <w:p>
-      <w:pPr>
-        <w:pStyle w:val="Ttulo2"/>
-      </w:pPr>
-      <w:bookmarkStart w:id="18" w:name="_Toc119010816"/>
-      <w:r>
-        <w:t>Requisitos funcionales</w:t>
-      </w:r>
-      <w:bookmarkEnd w:id="18"/>
-    </w:p>
-    <w:p>
-      <w:pPr>
-        <w:pStyle w:val="Prrafodelista"/>
-        <w:numPr>
-          <w:ilvl w:val="0"/>
-          <w:numId w:val="6"/>
-        </w:numPr>
-      </w:pPr>
-      <w:r>
-        <w:t>RF1: Iniciar sesión</w:t>
-      </w:r>
-    </w:p>
-    <w:p>
-      <w:pPr>
-        <w:pStyle w:val="Prrafodelista"/>
-        <w:numPr>
-          <w:ilvl w:val="0"/>
-          <w:numId w:val="6"/>
-        </w:numPr>
-      </w:pPr>
-      <w:r>
-        <w:t>RF2: Registrarnos en el sistema</w:t>
-      </w:r>
-    </w:p>
-    <w:p>
-      <w:pPr>
-        <w:pStyle w:val="Prrafodelista"/>
-        <w:numPr>
-          <w:ilvl w:val="0"/>
-          <w:numId w:val="6"/>
-        </w:numPr>
-      </w:pPr>
-      <w:r>
-        <w:t>RF3: Crear Consolas</w:t>
-      </w:r>
-    </w:p>
-    <w:p>
-      <w:pPr>
-        <w:pStyle w:val="Prrafodelista"/>
-        <w:numPr>
-          <w:ilvl w:val="0"/>
-          <w:numId w:val="6"/>
-        </w:numPr>
-      </w:pPr>
-      <w:r>
-        <w:lastRenderedPageBreak/>
-        <w:t>RF4: Editar consolas</w:t>
-      </w:r>
-    </w:p>
-    <w:p>
-      <w:pPr>
-        <w:pStyle w:val="Prrafodelista"/>
-        <w:numPr>
-          <w:ilvl w:val="0"/>
-          <w:numId w:val="6"/>
-        </w:numPr>
-      </w:pPr>
-      <w:r>
-        <w:t>RF</w:t>
-      </w:r>
-      <w:r>
-        <w:t>5</w:t>
-      </w:r>
-      <w:r>
-        <w:t>: Eliminar consolas</w:t>
-      </w:r>
-    </w:p>
-    <w:p>
-      <w:pPr>
-        <w:pStyle w:val="Prrafodelista"/>
-        <w:numPr>
-          <w:ilvl w:val="0"/>
-          <w:numId w:val="6"/>
-        </w:numPr>
-      </w:pPr>
-      <w:r>
-        <w:t>RF</w:t>
-      </w:r>
-      <w:r>
-        <w:t>6</w:t>
-      </w:r>
-      <w:r>
-        <w:t>: Crear nuevas entradas de juegos</w:t>
-      </w:r>
-    </w:p>
-    <w:p>
-      <w:pPr>
-        <w:pStyle w:val="Prrafodelista"/>
-        <w:numPr>
-          <w:ilvl w:val="0"/>
-          <w:numId w:val="6"/>
-        </w:numPr>
-      </w:pPr>
-      <w:r>
-        <w:t>RF</w:t>
-      </w:r>
-      <w:r>
-        <w:t>7</w:t>
-      </w:r>
-      <w:r>
-        <w:t>: Buscar consola en la base de datos para asignar el juego a dicha plataforma</w:t>
-      </w:r>
-    </w:p>
-    <w:p>
-      <w:pPr>
-        <w:pStyle w:val="Prrafodelista"/>
-        <w:numPr>
-          <w:ilvl w:val="0"/>
-          <w:numId w:val="6"/>
-        </w:numPr>
-      </w:pPr>
-      <w:r>
-        <w:t>RF</w:t>
-      </w:r>
-      <w:r>
-        <w:t>8</w:t>
-      </w:r>
-      <w:r>
-        <w:t>: Editar entradas de juegos</w:t>
-      </w:r>
-    </w:p>
-    <w:p>
-      <w:pPr>
-        <w:pStyle w:val="Prrafodelista"/>
-        <w:numPr>
-          <w:ilvl w:val="0"/>
-          <w:numId w:val="6"/>
-        </w:numPr>
-      </w:pPr>
-      <w:r>
-        <w:t>RF</w:t>
-      </w:r>
-      <w:r>
-        <w:t>9</w:t>
-      </w:r>
-      <w:r>
-        <w:t>: Eliminar entradas de juegos</w:t>
-      </w:r>
-    </w:p>
-    <w:p>
-      <w:pPr>
-        <w:pStyle w:val="Prrafodelista"/>
-        <w:numPr>
-          <w:ilvl w:val="0"/>
-          <w:numId w:val="6"/>
-        </w:numPr>
-      </w:pPr>
-      <w:r>
-        <w:t>RF</w:t>
-      </w:r>
-      <w:r>
-        <w:t>10</w:t>
-      </w:r>
-      <w:r>
-        <w:t>: Visualizar en detalle cada juego completado</w:t>
-      </w:r>
-    </w:p>
-    <w:p>
-      <w:pPr>
-        <w:pStyle w:val="Prrafodelista"/>
-        <w:numPr>
-          <w:ilvl w:val="0"/>
-          <w:numId w:val="6"/>
-        </w:numPr>
-      </w:pPr>
-      <w:r>
-        <w:t>RF</w:t>
-      </w:r>
-      <w:r>
-        <w:t>1</w:t>
-      </w:r>
-      <w:r>
-        <w:t>1</w:t>
-      </w:r>
-      <w:r>
-        <w:t>: Crear nuevas entradas de juegos pendientes</w:t>
-      </w:r>
-    </w:p>
-    <w:p>
-      <w:pPr>
-        <w:pStyle w:val="Prrafodelista"/>
-        <w:numPr>
-          <w:ilvl w:val="0"/>
-          <w:numId w:val="6"/>
-        </w:numPr>
-      </w:pPr>
-      <w:r>
-        <w:t>RF</w:t>
-      </w:r>
-      <w:r>
-        <w:t>1</w:t>
-      </w:r>
-      <w:r>
-        <w:t>2</w:t>
-      </w:r>
-      <w:r>
-        <w:t>: Eliminar entradas de juegos pendiente</w:t>
-      </w:r>
-      <w:r>
-        <w:t>s</w:t>
-      </w:r>
-    </w:p>
-    <w:p>
-      <w:pPr>
-        <w:pStyle w:val="Prrafodelista"/>
-        <w:numPr>
-          <w:ilvl w:val="0"/>
-          <w:numId w:val="6"/>
-        </w:numPr>
-      </w:pPr>
-      <w:r>
-        <w:t>RF</w:t>
-      </w:r>
-      <w:r>
-        <w:t>1</w:t>
-      </w:r>
-      <w:r>
-        <w:t>3</w:t>
-      </w:r>
-      <w:r>
-        <w:t>: Crear nuevas entradas de juegos por comprar</w:t>
-      </w:r>
-    </w:p>
-    <w:p>
-      <w:pPr>
-        <w:pStyle w:val="Prrafodelista"/>
-        <w:numPr>
-          <w:ilvl w:val="0"/>
-          <w:numId w:val="6"/>
-        </w:numPr>
-      </w:pPr>
-      <w:r>
-        <w:t>RF1</w:t>
-      </w:r>
-      <w:r>
-        <w:t>4</w:t>
-      </w:r>
-      <w:r>
-        <w:t>: Eliminar entradas de juegos por comprar</w:t>
-      </w:r>
-    </w:p>
-    <w:p>
-      <w:pPr>
-        <w:pStyle w:val="Prrafodelista"/>
-        <w:numPr>
-          <w:ilvl w:val="0"/>
-          <w:numId w:val="6"/>
-        </w:numPr>
-      </w:pPr>
-      <w:r>
-        <w:t>RF1</w:t>
-      </w:r>
-      <w:r>
-        <w:t>5</w:t>
-      </w:r>
-      <w:r>
-        <w:t>: Marcar juego como favorito</w:t>
-      </w:r>
-    </w:p>
-    <w:p>
-      <w:pPr>
-        <w:pStyle w:val="Prrafodelista"/>
-        <w:numPr>
-          <w:ilvl w:val="0"/>
-          <w:numId w:val="6"/>
-        </w:numPr>
-      </w:pPr>
-      <w:r>
-        <w:t>RF1</w:t>
-      </w:r>
-      <w:r>
-        <w:t>6</w:t>
-      </w:r>
-      <w:r>
-        <w:t>: Desmarcar juego como favorito</w:t>
-      </w:r>
-    </w:p>
-    <w:p>
-      <w:pPr>
-        <w:pStyle w:val="Ttulo2"/>
-      </w:pPr>
-      <w:bookmarkStart w:id="19" w:name="_Toc119010817"/>
-      <w:r>
-        <w:t>Requisitos no funcionales</w:t>
-      </w:r>
-      <w:bookmarkEnd w:id="19"/>
-    </w:p>
-    <w:p>
-      <w:pPr>
-        <w:pStyle w:val="Prrafodelista"/>
-        <w:numPr>
-          <w:ilvl w:val="0"/>
-          <w:numId w:val="8"/>
-        </w:numPr>
-      </w:pPr>
-      <w:r>
-        <w:t>RNF1: La aplicación debe mostrar mensajes de error cada vez que ocurra alguno.</w:t>
-      </w:r>
-    </w:p>
-    <w:p>
-      <w:pPr>
-        <w:pStyle w:val="Prrafodelista"/>
-        <w:numPr>
-          <w:ilvl w:val="0"/>
-          <w:numId w:val="8"/>
-        </w:numPr>
-      </w:pPr>
-      <w:r>
-        <w:t>RNF2: Se mostrará un indicador de progreso cuando se estén realizando tareas asíncronas, como cualquier consulta a la base de datos.</w:t>
-      </w:r>
-    </w:p>
-    <w:p>
-      <w:pPr>
-        <w:pStyle w:val="Prrafodelista"/>
-        <w:numPr>
-          <w:ilvl w:val="0"/>
-          <w:numId w:val="8"/>
-        </w:numPr>
-      </w:pPr>
-      <w:r>
-        <w:t>RNF3: La aplicación no debe guardar las imágenes de los juegos de forma local.</w:t>
-      </w:r>
-    </w:p>
-    <w:p>
-      <w:pPr>
-        <w:pStyle w:val="Prrafodelista"/>
-        <w:numPr>
-          <w:ilvl w:val="0"/>
-          <w:numId w:val="8"/>
-        </w:numPr>
-      </w:pPr>
-      <w:r>
-        <w:t>RNF4: El diseño de la aplicación será coherente en la misma para dar a entender que siempre se está usando la misma aplicación.</w:t>
-      </w:r>
-    </w:p>
-    <w:p>
-      <w:pPr>
-        <w:pStyle w:val="Prrafodelista"/>
-        <w:numPr>
-          <w:ilvl w:val="0"/>
-          <w:numId w:val="8"/>
-        </w:numPr>
-      </w:pPr>
-      <w:r>
-        <w:t xml:space="preserve">RNF5: En el estilo se usará una gama de colores </w:t>
-      </w:r>
-      <w:r>
-        <w:t>cuya combinación sea agradable.</w:t>
-      </w:r>
-    </w:p>
-    <w:p>
-      <w:pPr>
-        <w:pStyle w:val="Prrafodelista"/>
-        <w:numPr>
-          <w:ilvl w:val="0"/>
-          <w:numId w:val="8"/>
-        </w:numPr>
-      </w:pPr>
-      <w:r>
-        <w:t>RNF6: El texto de los botones será adecuado y resaltará sobre el color de fondo.</w:t>
-      </w:r>
-    </w:p>
-    <w:p>
-      <w:pPr>
-        <w:pStyle w:val="Prrafodelista"/>
-        <w:numPr>
-          <w:ilvl w:val="0"/>
-          <w:numId w:val="8"/>
-        </w:numPr>
-      </w:pPr>
-      <w:r>
-        <w:t>RNF7: No se mostrará publicidad en el aplicativo.</w:t>
-      </w:r>
-    </w:p>
-    <w:p>
-      <w:pPr>
-        <w:pStyle w:val="Prrafodelista"/>
-        <w:numPr>
-          <w:ilvl w:val="0"/>
-          <w:numId w:val="8"/>
-        </w:numPr>
-      </w:pPr>
-      <w:r>
-        <w:t>RNF8: La aplicación se deberá poder ejecutar en cualquier dispositivo que disponga de Android 10.0 o superior.</w:t>
-      </w:r>
-    </w:p>
-    <w:p>
-      <w:pPr>
-        <w:pStyle w:val="Prrafodelista"/>
-        <w:numPr>
-          <w:ilvl w:val="0"/>
-          <w:numId w:val="8"/>
-        </w:numPr>
-      </w:pPr>
-      <w:r>
-        <w:t>RNF9: Las operaciones a la base de datos se ejecutarán de forma que no se bloquee el hilo principal, a través de corutinas.</w:t>
-      </w:r>
-    </w:p>
-    <w:p>
-      <w:pPr>
-        <w:pStyle w:val="Prrafodelista"/>
-        <w:numPr>
-          <w:ilvl w:val="0"/>
-          <w:numId w:val="8"/>
-        </w:numPr>
-      </w:pPr>
-      <w:r>
-        <w:t>RNF10: Se seguirán las normas de diseño de Material Design 3, de Google.</w:t>
-      </w:r>
-    </w:p>
-    <w:p>
-      <w:pPr>
-        <w:pStyle w:val="Prrafodelista"/>
-        <w:numPr>
-          <w:ilvl w:val="0"/>
-          <w:numId w:val="8"/>
-        </w:numPr>
-      </w:pPr>
-      <w:r>
-        <w:br w:type="page"/>
-      </w:r>
-    </w:p>
-    <w:p>
-      <w:pPr>
-        <w:pStyle w:val="Ttulo1"/>
-        <w:ind w:left="360" w:hanging="360"/>
-      </w:pPr>
-      <w:bookmarkStart w:id="20" w:name="_Toc119010818"/>
-      <w:r>
-        <w:lastRenderedPageBreak/>
-        <w:t>Diseño del proyecto</w:t>
-      </w:r>
-      <w:bookmarkEnd w:id="20"/>
-    </w:p>
-    <w:p>
-      <w:r>
-        <w:t>Bocetos</w:t>
-      </w:r>
-    </w:p>
-    <w:p>
-      <w:r>
-        <w:t>Diagrama entidad relacion</w:t>
-      </w:r>
-    </w:p>
-    <w:p>
-      <w:r>
-        <w:t>Diagrama relacional</w:t>
+      <w:pPr>
+        <w:pStyle w:val="Descripcin"/>
+      </w:pPr>
+      <w:r>
+        <w:t xml:space="preserve">Imagen </w:t>
+      </w:r>
+      <w:fldSimple w:instr=" SEQ Imagen \* ARABIC ">
+        <w:r>
+          <w:rPr>
+            <w:noProof/>
+          </w:rPr>
+          <w:t>4</w:t>
+        </w:r>
+      </w:fldSimple>
+      <w:r>
+        <w:t xml:space="preserve"> - Modelo relacional</w:t>
       </w:r>
     </w:p>
     <w:p>
@@ -4290,7 +4904,7 @@
                     <pic:cNvPicPr/>
                   </pic:nvPicPr>
                   <pic:blipFill>
-                    <a:blip r:embed="rId11" cstate="print">
+                    <a:blip r:embed="rId13" cstate="print">
                       <a:extLst>
                         <a:ext uri="{28A0092B-C50C-407E-A947-70E740481C1C}">
                           <a14:useLocalDpi xmlns:a14="http://schemas.microsoft.com/office/drawing/2010/main" val="0"/>
@@ -4329,7 +4943,7 @@
           <w:rPr>
             <w:noProof/>
           </w:rPr>
-          <w:t>3</w:t>
+          <w:t>5</w:t>
         </w:r>
       </w:fldSimple>
       <w:r>
@@ -4477,8 +5091,13 @@
               <w:jc w:val="center"/>
             </w:pPr>
             <w:r>
-              <w:t>No logueado</w:t>
-            </w:r>
+              <w:t xml:space="preserve">No </w:t>
+            </w:r>
+            <w:proofErr w:type="spellStart"/>
+            <w:r>
+              <w:t>logueado</w:t>
+            </w:r>
+            <w:proofErr w:type="spellEnd"/>
           </w:p>
         </w:tc>
       </w:tr>
@@ -5045,8 +5664,13 @@
               <w:jc w:val="center"/>
             </w:pPr>
             <w:r>
-              <w:t>No logueado</w:t>
-            </w:r>
+              <w:t xml:space="preserve">No </w:t>
+            </w:r>
+            <w:proofErr w:type="spellStart"/>
+            <w:r>
+              <w:t>logueado</w:t>
+            </w:r>
+            <w:proofErr w:type="spellEnd"/>
           </w:p>
         </w:tc>
       </w:tr>
@@ -5965,8 +6589,13 @@
               <w:jc w:val="center"/>
             </w:pPr>
             <w:r>
-              <w:t>No logueado</w:t>
-            </w:r>
+              <w:t xml:space="preserve">No </w:t>
+            </w:r>
+            <w:proofErr w:type="spellStart"/>
+            <w:r>
+              <w:t>logueado</w:t>
+            </w:r>
+            <w:proofErr w:type="spellEnd"/>
           </w:p>
         </w:tc>
       </w:tr>
@@ -6241,10 +6870,7 @@
               <w:jc w:val="center"/>
             </w:pPr>
             <w:r>
-              <w:t xml:space="preserve">Accede a la sección de </w:t>
-            </w:r>
-            <w:r>
-              <w:t>registro</w:t>
+              <w:t>Accede a la sección de registro</w:t>
             </w:r>
           </w:p>
         </w:tc>
@@ -6403,13 +7029,7 @@
               <w:jc w:val="center"/>
             </w:pPr>
             <w:r>
-              <w:t xml:space="preserve">El sistema comprueba los datos (Caso de uso </w:t>
-            </w:r>
-            <w:r>
-              <w:t>4</w:t>
-            </w:r>
-            <w:r>
-              <w:t>)</w:t>
+              <w:t>El sistema comprueba los datos (Caso de uso 4)</w:t>
             </w:r>
           </w:p>
         </w:tc>
@@ -6464,10 +7084,7 @@
               <w:jc w:val="center"/>
             </w:pPr>
             <w:r>
-              <w:t xml:space="preserve">Comprobar </w:t>
-            </w:r>
-            <w:r>
-              <w:t>registro</w:t>
+              <w:t>Comprobar registro</w:t>
             </w:r>
           </w:p>
         </w:tc>
@@ -6545,8 +7162,13 @@
               <w:jc w:val="center"/>
             </w:pPr>
             <w:r>
-              <w:t>No logueado</w:t>
-            </w:r>
+              <w:t xml:space="preserve">No </w:t>
+            </w:r>
+            <w:proofErr w:type="spellStart"/>
+            <w:r>
+              <w:t>logueado</w:t>
+            </w:r>
+            <w:proofErr w:type="spellEnd"/>
           </w:p>
         </w:tc>
       </w:tr>
@@ -6587,10 +7209,7 @@
               <w:jc w:val="center"/>
             </w:pPr>
             <w:r>
-              <w:t xml:space="preserve">Comprobar </w:t>
-            </w:r>
-            <w:r>
-              <w:t>registro</w:t>
+              <w:t>Comprobar registro</w:t>
             </w:r>
           </w:p>
         </w:tc>
@@ -6911,10 +7530,7 @@
               <w:jc w:val="center"/>
             </w:pPr>
             <w:r>
-              <w:t xml:space="preserve">El sistema </w:t>
-            </w:r>
-            <w:r>
-              <w:t>informa que se ha registrado correctamente</w:t>
+              <w:t>El sistema informa que se ha registrado correctamente</w:t>
             </w:r>
           </w:p>
         </w:tc>
@@ -7193,10 +7809,7 @@
               <w:jc w:val="center"/>
             </w:pPr>
             <w:r>
-              <w:t>El sistema informa de datos incorrectos</w:t>
-            </w:r>
-            <w:r>
-              <w:t xml:space="preserve"> o que no existen</w:t>
+              <w:t>El sistema informa de datos incorrectos o que no existen</w:t>
             </w:r>
           </w:p>
         </w:tc>
@@ -7475,8 +8088,13 @@
               <w:jc w:val="center"/>
             </w:pPr>
             <w:r>
-              <w:t>Actor logueado</w:t>
-            </w:r>
+              <w:t xml:space="preserve">Actor </w:t>
+            </w:r>
+            <w:proofErr w:type="spellStart"/>
+            <w:r>
+              <w:t>logueado</w:t>
+            </w:r>
+            <w:proofErr w:type="spellEnd"/>
           </w:p>
         </w:tc>
       </w:tr>
@@ -8466,8 +9084,13 @@
               <w:jc w:val="center"/>
             </w:pPr>
             <w:r>
-              <w:t>Actor logueado</w:t>
-            </w:r>
+              <w:t xml:space="preserve">Actor </w:t>
+            </w:r>
+            <w:proofErr w:type="spellStart"/>
+            <w:r>
+              <w:t>logueado</w:t>
+            </w:r>
+            <w:proofErr w:type="spellEnd"/>
           </w:p>
         </w:tc>
       </w:tr>
@@ -8889,13 +9512,7 @@
               <w:jc w:val="center"/>
             </w:pPr>
             <w:r>
-              <w:t>E</w:t>
-            </w:r>
-            <w:r>
-              <w:t>liminar</w:t>
-            </w:r>
-            <w:r>
-              <w:t xml:space="preserve"> consola</w:t>
+              <w:t>Eliminar consola</w:t>
             </w:r>
           </w:p>
         </w:tc>
@@ -8973,8 +9590,13 @@
               <w:jc w:val="center"/>
             </w:pPr>
             <w:r>
-              <w:t>Actor logueado</w:t>
-            </w:r>
+              <w:t xml:space="preserve">Actor </w:t>
+            </w:r>
+            <w:proofErr w:type="spellStart"/>
+            <w:r>
+              <w:t>logueado</w:t>
+            </w:r>
+            <w:proofErr w:type="spellEnd"/>
           </w:p>
         </w:tc>
       </w:tr>
@@ -9252,10 +9874,13 @@
               <w:jc w:val="center"/>
             </w:pPr>
             <w:r>
-              <w:t xml:space="preserve">Pulsa el boton de </w:t>
-            </w:r>
-            <w:r>
-              <w:t>la papelera</w:t>
+              <w:t xml:space="preserve">Pulsa el </w:t>
+            </w:r>
+            <w:r>
+              <w:t>botón</w:t>
+            </w:r>
+            <w:r>
+              <w:t xml:space="preserve"> de la papelera</w:t>
             </w:r>
           </w:p>
         </w:tc>
@@ -9342,10 +9967,7 @@
               <w:jc w:val="center"/>
             </w:pPr>
             <w:r>
-              <w:t xml:space="preserve">El sistema </w:t>
-            </w:r>
-            <w:r>
-              <w:t>mostrará un mensaje de conformación</w:t>
+              <w:t>El sistema mostrará un mensaje de conformación</w:t>
             </w:r>
           </w:p>
         </w:tc>
@@ -9621,8 +10243,13 @@
               <w:jc w:val="center"/>
             </w:pPr>
             <w:r>
-              <w:t>Actor logueado</w:t>
-            </w:r>
+              <w:t xml:space="preserve">Actor </w:t>
+            </w:r>
+            <w:proofErr w:type="spellStart"/>
+            <w:r>
+              <w:t>logueado</w:t>
+            </w:r>
+            <w:proofErr w:type="spellEnd"/>
           </w:p>
         </w:tc>
       </w:tr>
@@ -9900,7 +10527,13 @@
               <w:jc w:val="center"/>
             </w:pPr>
             <w:r>
-              <w:t>Pulsa el boton de editar</w:t>
+              <w:t xml:space="preserve">Pulsa el </w:t>
+            </w:r>
+            <w:r>
+              <w:t>botón</w:t>
+            </w:r>
+            <w:r>
+              <w:t xml:space="preserve"> de editar</w:t>
             </w:r>
           </w:p>
         </w:tc>
@@ -10343,8 +10976,13 @@
               <w:jc w:val="center"/>
             </w:pPr>
             <w:r>
-              <w:t>Actor logueado</w:t>
-            </w:r>
+              <w:t xml:space="preserve">Actor </w:t>
+            </w:r>
+            <w:proofErr w:type="spellStart"/>
+            <w:r>
+              <w:t>logueado</w:t>
+            </w:r>
+            <w:proofErr w:type="spellEnd"/>
           </w:p>
         </w:tc>
       </w:tr>
@@ -11725,8 +12363,13 @@
               <w:jc w:val="center"/>
             </w:pPr>
             <w:r>
-              <w:t>Actor logueado</w:t>
-            </w:r>
+              <w:t xml:space="preserve">Actor </w:t>
+            </w:r>
+            <w:proofErr w:type="spellStart"/>
+            <w:r>
+              <w:t>logueado</w:t>
+            </w:r>
+            <w:proofErr w:type="spellEnd"/>
           </w:p>
         </w:tc>
       </w:tr>
@@ -12076,13 +12719,7 @@
               <w:jc w:val="center"/>
             </w:pPr>
             <w:r>
-              <w:t xml:space="preserve">Pulsa el botón de </w:t>
-            </w:r>
-            <w:r>
-              <w:t>editar</w:t>
-            </w:r>
-            <w:r>
-              <w:t xml:space="preserve"> juego</w:t>
+              <w:t>Pulsa el botón de editar juego</w:t>
             </w:r>
           </w:p>
         </w:tc>
@@ -12226,10 +12863,7 @@
               <w:jc w:val="center"/>
             </w:pPr>
             <w:r>
-              <w:t>Modifica</w:t>
-            </w:r>
-            <w:r>
-              <w:t xml:space="preserve"> el formulario con todos los datos necesarios</w:t>
+              <w:t>Modifica el formulario con todos los datos necesarios</w:t>
             </w:r>
           </w:p>
         </w:tc>
@@ -12937,10 +13571,7 @@
               <w:jc w:val="center"/>
             </w:pPr>
             <w:r>
-              <w:t>7</w:t>
-            </w:r>
-            <w:r>
-              <w:t>c</w:t>
+              <w:t>7c</w:t>
             </w:r>
           </w:p>
         </w:tc>
@@ -13012,46 +13643,40 @@
               <w:jc w:val="center"/>
             </w:pPr>
             <w:r>
-              <w:t>7</w:t>
-            </w:r>
-            <w:r>
-              <w:t>d</w:t>
-            </w:r>
-          </w:p>
-        </w:tc>
-        <w:tc>
-          <w:tcPr>
-            <w:tcW w:w="2255" w:type="dxa"/>
-            <w:tcMar>
-              <w:left w:w="0" w:type="dxa"/>
-              <w:right w:w="28" w:type="dxa"/>
-            </w:tcMar>
-            <w:vAlign w:val="center"/>
-          </w:tcPr>
-          <w:p>
-            <w:pPr>
-              <w:jc w:val="center"/>
-            </w:pPr>
-          </w:p>
-        </w:tc>
-        <w:tc>
-          <w:tcPr>
-            <w:tcW w:w="2255" w:type="dxa"/>
-            <w:tcMar>
-              <w:left w:w="0" w:type="dxa"/>
-              <w:right w:w="28" w:type="dxa"/>
-            </w:tcMar>
-            <w:vAlign w:val="center"/>
-          </w:tcPr>
-          <w:p>
-            <w:pPr>
-              <w:jc w:val="center"/>
-            </w:pPr>
-            <w:r>
-              <w:t xml:space="preserve">Vuelve al punto </w:t>
-            </w:r>
-            <w:r>
-              <w:t>7</w:t>
+              <w:t>7d</w:t>
+            </w:r>
+          </w:p>
+        </w:tc>
+        <w:tc>
+          <w:tcPr>
+            <w:tcW w:w="2255" w:type="dxa"/>
+            <w:tcMar>
+              <w:left w:w="0" w:type="dxa"/>
+              <w:right w:w="28" w:type="dxa"/>
+            </w:tcMar>
+            <w:vAlign w:val="center"/>
+          </w:tcPr>
+          <w:p>
+            <w:pPr>
+              <w:jc w:val="center"/>
+            </w:pPr>
+          </w:p>
+        </w:tc>
+        <w:tc>
+          <w:tcPr>
+            <w:tcW w:w="2255" w:type="dxa"/>
+            <w:tcMar>
+              <w:left w:w="0" w:type="dxa"/>
+              <w:right w:w="28" w:type="dxa"/>
+            </w:tcMar>
+            <w:vAlign w:val="center"/>
+          </w:tcPr>
+          <w:p>
+            <w:pPr>
+              <w:jc w:val="center"/>
+            </w:pPr>
+            <w:r>
+              <w:t>Vuelve al punto 7</w:t>
             </w:r>
           </w:p>
         </w:tc>
@@ -13114,10 +13739,7 @@
               <w:t xml:space="preserve"> </w:t>
             </w:r>
             <w:r>
-              <w:t>juego completado</w:t>
-            </w:r>
-            <w:r>
-              <w:t>/pendiente/por comprar</w:t>
+              <w:t>juego completado/pendiente/por comprar</w:t>
             </w:r>
           </w:p>
         </w:tc>
@@ -13198,8 +13820,13 @@
               <w:jc w:val="center"/>
             </w:pPr>
             <w:r>
-              <w:t>Actor logueado</w:t>
-            </w:r>
+              <w:t xml:space="preserve">Actor </w:t>
+            </w:r>
+            <w:proofErr w:type="spellStart"/>
+            <w:r>
+              <w:t>logueado</w:t>
+            </w:r>
+            <w:proofErr w:type="spellEnd"/>
           </w:p>
         </w:tc>
       </w:tr>
@@ -13240,19 +13867,7 @@
               <w:jc w:val="center"/>
             </w:pPr>
             <w:r>
-              <w:t xml:space="preserve">Permitirá </w:t>
-            </w:r>
-            <w:r>
-              <w:t>eliminar</w:t>
-            </w:r>
-            <w:r>
-              <w:t xml:space="preserve"> los juegos </w:t>
-            </w:r>
-            <w:r>
-              <w:t>de</w:t>
-            </w:r>
-            <w:r>
-              <w:t xml:space="preserve"> nuestra colección de la base de datos</w:t>
+              <w:t>Permitirá eliminar los juegos de nuestra colección de la base de datos</w:t>
             </w:r>
           </w:p>
         </w:tc>
@@ -13294,10 +13909,7 @@
               <w:jc w:val="center"/>
             </w:pPr>
             <w:r>
-              <w:t>Existencia de los datos en la BD</w:t>
-            </w:r>
-            <w:r>
-              <w:t xml:space="preserve"> y tener seleccionado el juego</w:t>
+              <w:t>Existencia de los datos en la BD y tener seleccionado el juego</w:t>
             </w:r>
           </w:p>
         </w:tc>
@@ -13564,13 +14176,7 @@
               <w:jc w:val="center"/>
             </w:pPr>
             <w:r>
-              <w:t xml:space="preserve">Pulsa el botón de </w:t>
-            </w:r>
-            <w:r>
-              <w:t>eliminar</w:t>
-            </w:r>
-            <w:r>
-              <w:t xml:space="preserve"> juego</w:t>
+              <w:t>Pulsa el botón de eliminar juego</w:t>
             </w:r>
           </w:p>
         </w:tc>
@@ -13657,10 +14263,7 @@
               <w:jc w:val="center"/>
             </w:pPr>
             <w:r>
-              <w:t xml:space="preserve">El sistema mostrará </w:t>
-            </w:r>
-            <w:r>
-              <w:t>mensaje de confirmación</w:t>
+              <w:t>El sistema mostrará mensaje de confirmación</w:t>
             </w:r>
           </w:p>
         </w:tc>
@@ -13859,10 +14462,7 @@
               <w:jc w:val="center"/>
             </w:pPr>
             <w:r>
-              <w:t>Eliminar</w:t>
-            </w:r>
-            <w:r>
-              <w:t xml:space="preserve"> favorito</w:t>
+              <w:t>Eliminar favorito</w:t>
             </w:r>
           </w:p>
         </w:tc>
@@ -13940,8 +14540,13 @@
               <w:jc w:val="center"/>
             </w:pPr>
             <w:r>
-              <w:t>Actor logueado</w:t>
-            </w:r>
+              <w:t xml:space="preserve">Actor </w:t>
+            </w:r>
+            <w:proofErr w:type="spellStart"/>
+            <w:r>
+              <w:t>logueado</w:t>
+            </w:r>
+            <w:proofErr w:type="spellEnd"/>
           </w:p>
         </w:tc>
       </w:tr>
@@ -13982,13 +14587,7 @@
               <w:jc w:val="center"/>
             </w:pPr>
             <w:r>
-              <w:t xml:space="preserve">Permite en la lista de juegos completados </w:t>
-            </w:r>
-            <w:r>
-              <w:t>desmarcar</w:t>
-            </w:r>
-            <w:r>
-              <w:t xml:space="preserve"> como favoritos</w:t>
+              <w:t>Permite en la lista de juegos completados desmarcar como favoritos</w:t>
             </w:r>
           </w:p>
         </w:tc>
@@ -14030,10 +14629,7 @@
               <w:jc w:val="center"/>
             </w:pPr>
             <w:r>
-              <w:t>Tener seleccionado un juego</w:t>
-            </w:r>
-            <w:r>
-              <w:t xml:space="preserve"> y que este aparezca como favoritos</w:t>
+              <w:t>Tener seleccionado un juego y que este aparezca como favoritos</w:t>
             </w:r>
           </w:p>
         </w:tc>
@@ -14225,13 +14821,7 @@
               <w:jc w:val="center"/>
             </w:pPr>
             <w:r>
-              <w:t xml:space="preserve">El actor </w:t>
-            </w:r>
-            <w:r>
-              <w:t>des</w:t>
-            </w:r>
-            <w:r>
-              <w:t>marca como favorito el juego</w:t>
+              <w:t>El actor desmarca como favorito el juego</w:t>
             </w:r>
           </w:p>
         </w:tc>
@@ -14383,10 +14973,7 @@
               <w:t xml:space="preserve">Crear </w:t>
             </w:r>
             <w:r>
-              <w:t xml:space="preserve">juego </w:t>
-            </w:r>
-            <w:r>
-              <w:t>pendiente/por comprar</w:t>
+              <w:t>juego pendiente/por comprar</w:t>
             </w:r>
           </w:p>
         </w:tc>
@@ -14467,8 +15054,13 @@
               <w:jc w:val="center"/>
             </w:pPr>
             <w:r>
-              <w:t>Actor logueado</w:t>
-            </w:r>
+              <w:t xml:space="preserve">Actor </w:t>
+            </w:r>
+            <w:proofErr w:type="spellStart"/>
+            <w:r>
+              <w:t>logueado</w:t>
+            </w:r>
+            <w:proofErr w:type="spellEnd"/>
           </w:p>
         </w:tc>
       </w:tr>
@@ -14509,10 +15101,7 @@
               <w:jc w:val="center"/>
             </w:pPr>
             <w:r>
-              <w:t xml:space="preserve">Permitirá añadir nuevos juegos a nuestra biblioteca en la sección de juegos </w:t>
-            </w:r>
-            <w:r>
-              <w:t>pendientes</w:t>
+              <w:t>Permitirá añadir nuevos juegos a nuestra biblioteca en la sección de juegos pendientes</w:t>
             </w:r>
           </w:p>
         </w:tc>
@@ -14749,10 +15338,7 @@
               <w:t xml:space="preserve">Accede a la sección </w:t>
             </w:r>
             <w:r>
-              <w:t xml:space="preserve">de juegos </w:t>
-            </w:r>
-            <w:r>
-              <w:t>pendientes</w:t>
+              <w:t>de juegos pendientes</w:t>
             </w:r>
           </w:p>
         </w:tc>
@@ -14968,10 +15554,7 @@
               <w:jc w:val="center"/>
             </w:pPr>
             <w:r>
-              <w:t xml:space="preserve">Selecciona la consola para la que se </w:t>
-            </w:r>
-            <w:r>
-              <w:t>jugará</w:t>
+              <w:t>Selecciona la consola para la que se jugará</w:t>
             </w:r>
           </w:p>
         </w:tc>
@@ -15802,8 +16385,8 @@
           <w:noProof/>
         </w:rPr>
         <w:sectPr>
-          <w:headerReference w:type="default" r:id="rId12"/>
-          <w:headerReference w:type="first" r:id="rId13"/>
+          <w:headerReference w:type="default" r:id="rId14"/>
+          <w:headerReference w:type="first" r:id="rId15"/>
           <w:pgSz w:w="11909" w:h="16834"/>
           <w:pgMar w:top="1440" w:right="1440" w:bottom="1440" w:left="1440" w:header="720" w:footer="0" w:gutter="0"/>
           <w:cols w:space="720"/>
@@ -16389,18 +16972,26 @@
           <w:numId w:val="2"/>
         </w:numPr>
       </w:pPr>
-      <w:bookmarkStart w:id="27" w:name="_Ref119009320"/>
-      <w:bookmarkStart w:id="28" w:name="_12.1_Anexo_I"/>
+      <w:bookmarkStart w:id="27" w:name="_12.1_Anexo_I"/>
+      <w:bookmarkStart w:id="28" w:name="_Ref119009320"/>
       <w:bookmarkStart w:id="29" w:name="_Toc119010825"/>
+      <w:bookmarkEnd w:id="27"/>
+      <w:r>
+        <w:t>12.1 Anexo I</w:t>
+      </w:r>
       <w:bookmarkEnd w:id="28"/>
-      <w:r>
-        <w:t>12.1 Anexo I</w:t>
-      </w:r>
-      <w:bookmarkEnd w:id="27"/>
       <w:bookmarkEnd w:id="29"/>
     </w:p>
     <w:p>
       <w:r>
+        <w:t>Diagrama de Gantt - Esperado</w:t>
+      </w:r>
+    </w:p>
+    <w:p>
+      <w:r>
+        <w:rPr>
+          <w:noProof/>
+        </w:rPr>
         <w:drawing>
           <wp:inline distT="0" distB="0" distL="0" distR="0" wp14:anchorId="1152A93E" wp14:editId="35150F23">
             <wp:extent cx="5733415" cy="2814320"/>
@@ -16417,7 +17008,7 @@
                     <pic:cNvPicPr/>
                   </pic:nvPicPr>
                   <pic:blipFill>
-                    <a:blip r:embed="rId14"/>
+                    <a:blip r:embed="rId16"/>
                     <a:stretch>
                       <a:fillRect/>
                     </a:stretch>
@@ -16438,6 +17029,9 @@
         </w:drawing>
       </w:r>
       <w:r>
+        <w:rPr>
+          <w:noProof/>
+        </w:rPr>
         <w:drawing>
           <wp:inline distT="0" distB="0" distL="0" distR="0" wp14:anchorId="30DBEB18" wp14:editId="647E384C">
             <wp:extent cx="5733415" cy="2322830"/>
@@ -16454,7 +17048,7 @@
                     <pic:cNvPicPr/>
                   </pic:nvPicPr>
                   <pic:blipFill>
-                    <a:blip r:embed="rId15"/>
+                    <a:blip r:embed="rId17"/>
                     <a:stretch>
                       <a:fillRect/>
                     </a:stretch>
@@ -16467,6 +17061,72 @@
                     <a:prstGeom prst="rect">
                       <a:avLst/>
                     </a:prstGeom>
+                  </pic:spPr>
+                </pic:pic>
+              </a:graphicData>
+            </a:graphic>
+          </wp:inline>
+        </w:drawing>
+      </w:r>
+    </w:p>
+    <w:p>
+      <w:r>
+        <w:br w:type="page"/>
+      </w:r>
+    </w:p>
+    <w:p>
+      <w:r>
+        <w:lastRenderedPageBreak/>
+        <w:t>Diagrama Entidad – Relación</w:t>
+      </w:r>
+    </w:p>
+    <w:p>
+      <w:r>
+        <w:rPr>
+          <w:noProof/>
+        </w:rPr>
+        <w:drawing>
+          <wp:inline distT="0" distB="0" distL="0" distR="0" wp14:anchorId="285D1746" wp14:editId="42238B75">
+            <wp:extent cx="5984208" cy="4621530"/>
+            <wp:effectExtent l="0" t="0" r="0" b="7620"/>
+            <wp:docPr id="11" name="Imagen 11"/>
+            <wp:cNvGraphicFramePr>
+              <a:graphicFrameLocks xmlns:a="http://schemas.openxmlformats.org/drawingml/2006/main" noChangeAspect="1"/>
+            </wp:cNvGraphicFramePr>
+            <a:graphic xmlns:a="http://schemas.openxmlformats.org/drawingml/2006/main">
+              <a:graphicData uri="http://schemas.openxmlformats.org/drawingml/2006/picture">
+                <pic:pic xmlns:pic="http://schemas.openxmlformats.org/drawingml/2006/picture">
+                  <pic:nvPicPr>
+                    <pic:cNvPr id="0" name="Picture 2"/>
+                    <pic:cNvPicPr>
+                      <a:picLocks noChangeAspect="1" noChangeArrowheads="1"/>
+                    </pic:cNvPicPr>
+                  </pic:nvPicPr>
+                  <pic:blipFill>
+                    <a:blip r:embed="rId11">
+                      <a:extLst>
+                        <a:ext uri="{28A0092B-C50C-407E-A947-70E740481C1C}">
+                          <a14:useLocalDpi xmlns:a14="http://schemas.microsoft.com/office/drawing/2010/main" val="0"/>
+                        </a:ext>
+                      </a:extLst>
+                    </a:blip>
+                    <a:srcRect/>
+                    <a:stretch>
+                      <a:fillRect/>
+                    </a:stretch>
+                  </pic:blipFill>
+                  <pic:spPr bwMode="auto">
+                    <a:xfrm>
+                      <a:off x="0" y="0"/>
+                      <a:ext cx="5999867" cy="4633623"/>
+                    </a:xfrm>
+                    <a:prstGeom prst="rect">
+                      <a:avLst/>
+                    </a:prstGeom>
+                    <a:noFill/>
+                    <a:ln>
+                      <a:noFill/>
+                    </a:ln>
                   </pic:spPr>
                 </pic:pic>
               </a:graphicData>
@@ -18310,6 +18970,7 @@
   <w:style w:type="character" w:default="1" w:styleId="Fuentedeprrafopredeter">
     <w:name w:val="Default Paragraph Font"/>
     <w:uiPriority w:val="1"/>
+    <w:semiHidden/>
     <w:unhideWhenUsed/>
   </w:style>
   <w:style w:type="table" w:default="1" w:styleId="Tablanormal">

</xml_diff>